<commit_message>
Version finale du document d'Achitecture
</commit_message>
<xml_diff>
--- a/Documents_Techniques/Doc_Architecture.docx
+++ b/Documents_Techniques/Doc_Architecture.docx
@@ -1758,6 +1758,105 @@
                 <w:rFonts w:ascii="Arial" w:hAnsi="Arial" w:cs="Arial"/>
               </w:rPr>
               <w:t>2014</w:t>
+            </w:r>
+          </w:p>
+        </w:tc>
+      </w:tr>
+      <w:tr>
+        <w:trPr>
+          <w:cantSplit/>
+        </w:trPr>
+        <w:tc>
+          <w:tcPr>
+            <w:tcW w:w="1146" w:type="dxa"/>
+            <w:shd w:val="clear" w:color="auto" w:fill="auto"/>
+            <w:vAlign w:val="center"/>
+          </w:tcPr>
+          <w:p>
+            <w:pPr>
+              <w:rPr>
+                <w:rFonts w:ascii="Arial" w:hAnsi="Arial" w:cs="Arial"/>
+              </w:rPr>
+            </w:pPr>
+            <w:r>
+              <w:rPr>
+                <w:rFonts w:ascii="Arial" w:hAnsi="Arial" w:cs="Arial"/>
+              </w:rPr>
+              <w:t>1.1</w:t>
+            </w:r>
+          </w:p>
+        </w:tc>
+        <w:tc>
+          <w:tcPr>
+            <w:tcW w:w="4631" w:type="dxa"/>
+            <w:shd w:val="clear" w:color="auto" w:fill="auto"/>
+            <w:vAlign w:val="center"/>
+          </w:tcPr>
+          <w:p>
+            <w:pPr>
+              <w:rPr>
+                <w:rFonts w:ascii="Arial" w:hAnsi="Arial" w:cs="Arial"/>
+              </w:rPr>
+            </w:pPr>
+            <w:r>
+              <w:rPr>
+                <w:rFonts w:ascii="Arial" w:hAnsi="Arial" w:cs="Arial"/>
+              </w:rPr>
+              <w:t>Modification</w:t>
+            </w:r>
+            <w:r>
+              <w:rPr>
+                <w:rFonts w:ascii="Arial" w:hAnsi="Arial" w:cs="Arial"/>
+              </w:rPr>
+              <w:t xml:space="preserve"> </w:t>
+            </w:r>
+            <w:bookmarkStart w:id="1" w:name="_GoBack"/>
+            <w:bookmarkEnd w:id="1"/>
+            <w:r>
+              <w:rPr>
+                <w:rFonts w:ascii="Arial" w:hAnsi="Arial" w:cs="Arial"/>
+              </w:rPr>
+              <w:t>du schéma</w:t>
+            </w:r>
+          </w:p>
+        </w:tc>
+        <w:tc>
+          <w:tcPr>
+            <w:tcW w:w="2251" w:type="dxa"/>
+            <w:shd w:val="clear" w:color="auto" w:fill="auto"/>
+            <w:vAlign w:val="center"/>
+          </w:tcPr>
+          <w:p>
+            <w:pPr>
+              <w:rPr>
+                <w:rFonts w:ascii="Arial" w:hAnsi="Arial" w:cs="Arial"/>
+              </w:rPr>
+            </w:pPr>
+            <w:r>
+              <w:rPr>
+                <w:rFonts w:ascii="Arial" w:hAnsi="Arial" w:cs="Arial"/>
+              </w:rPr>
+              <w:t>DSL</w:t>
+            </w:r>
+          </w:p>
+        </w:tc>
+        <w:tc>
+          <w:tcPr>
+            <w:tcW w:w="1557" w:type="dxa"/>
+            <w:shd w:val="clear" w:color="auto" w:fill="auto"/>
+            <w:vAlign w:val="center"/>
+          </w:tcPr>
+          <w:p>
+            <w:pPr>
+              <w:rPr>
+                <w:rFonts w:ascii="Arial" w:hAnsi="Arial" w:cs="Arial"/>
+              </w:rPr>
+            </w:pPr>
+            <w:r>
+              <w:rPr>
+                <w:rFonts w:ascii="Arial" w:hAnsi="Arial" w:cs="Arial"/>
+              </w:rPr>
+              <w:t>11/11/2014</w:t>
             </w:r>
           </w:p>
         </w:tc>
@@ -1854,7 +1953,7 @@
           <w:r>
             <w:fldChar w:fldCharType="separate"/>
           </w:r>
-          <w:hyperlink w:anchor="_Toc403146172" w:history="1">
+          <w:hyperlink w:anchor="_Toc403678831" w:history="1">
             <w:r>
               <w:rPr>
                 <w:rStyle w:val="Lienhypertexte"/>
@@ -1900,7 +1999,7 @@
                 <w:noProof/>
                 <w:webHidden/>
               </w:rPr>
-              <w:instrText xml:space="preserve"> PAGEREF _Toc403146172 \h </w:instrText>
+              <w:instrText xml:space="preserve"> PAGEREF _Toc403678831 \h </w:instrText>
             </w:r>
             <w:r>
               <w:rPr>
@@ -1941,7 +2040,7 @@
               <w:szCs w:val="22"/>
             </w:rPr>
           </w:pPr>
-          <w:hyperlink w:anchor="_Toc403146173" w:history="1">
+          <w:hyperlink w:anchor="_Toc403678832" w:history="1">
             <w:r>
               <w:rPr>
                 <w:rStyle w:val="Lienhypertexte"/>
@@ -1986,7 +2085,7 @@
                 <w:noProof/>
                 <w:webHidden/>
               </w:rPr>
-              <w:instrText xml:space="preserve"> PAGEREF _Toc403146173 \h </w:instrText>
+              <w:instrText xml:space="preserve"> PAGEREF _Toc403678832 \h </w:instrText>
             </w:r>
             <w:r>
               <w:rPr>
@@ -2027,7 +2126,7 @@
               <w:szCs w:val="22"/>
             </w:rPr>
           </w:pPr>
-          <w:hyperlink w:anchor="_Toc403146174" w:history="1">
+          <w:hyperlink w:anchor="_Toc403678833" w:history="1">
             <w:r>
               <w:rPr>
                 <w:rStyle w:val="Lienhypertexte"/>
@@ -2072,7 +2171,7 @@
                 <w:noProof/>
                 <w:webHidden/>
               </w:rPr>
-              <w:instrText xml:space="preserve"> PAGEREF _Toc403146174 \h </w:instrText>
+              <w:instrText xml:space="preserve"> PAGEREF _Toc403678833 \h </w:instrText>
             </w:r>
             <w:r>
               <w:rPr>
@@ -2117,7 +2216,7 @@
               <w:szCs w:val="22"/>
             </w:rPr>
           </w:pPr>
-          <w:hyperlink w:anchor="_Toc403146175" w:history="1">
+          <w:hyperlink w:anchor="_Toc403678834" w:history="1">
             <w:r>
               <w:rPr>
                 <w:rStyle w:val="Lienhypertexte"/>
@@ -2160,7 +2259,7 @@
                 <w:noProof/>
                 <w:webHidden/>
               </w:rPr>
-              <w:instrText xml:space="preserve"> PAGEREF _Toc403146175 \h </w:instrText>
+              <w:instrText xml:space="preserve"> PAGEREF _Toc403678834 \h </w:instrText>
             </w:r>
             <w:r>
               <w:rPr>
@@ -2205,7 +2304,7 @@
               <w:szCs w:val="22"/>
             </w:rPr>
           </w:pPr>
-          <w:hyperlink w:anchor="_Toc403146176" w:history="1">
+          <w:hyperlink w:anchor="_Toc403678835" w:history="1">
             <w:r>
               <w:rPr>
                 <w:rStyle w:val="Lienhypertexte"/>
@@ -2248,95 +2347,7 @@
                 <w:noProof/>
                 <w:webHidden/>
               </w:rPr>
-              <w:instrText xml:space="preserve"> PAGEREF _Toc403146176 \h </w:instrText>
-            </w:r>
-            <w:r>
-              <w:rPr>
-                <w:noProof/>
-                <w:webHidden/>
-              </w:rPr>
-            </w:r>
-            <w:r>
-              <w:rPr>
-                <w:noProof/>
-                <w:webHidden/>
-              </w:rPr>
-              <w:fldChar w:fldCharType="separate"/>
-            </w:r>
-            <w:r>
-              <w:rPr>
-                <w:noProof/>
-                <w:webHidden/>
-              </w:rPr>
-              <w:t>6</w:t>
-            </w:r>
-            <w:r>
-              <w:rPr>
-                <w:noProof/>
-                <w:webHidden/>
-              </w:rPr>
-              <w:fldChar w:fldCharType="end"/>
-            </w:r>
-          </w:hyperlink>
-        </w:p>
-        <w:p>
-          <w:pPr>
-            <w:pStyle w:val="TM3"/>
-            <w:tabs>
-              <w:tab w:val="left" w:pos="1542"/>
-              <w:tab w:val="right" w:leader="dot" w:pos="9060"/>
-            </w:tabs>
-            <w:rPr>
-              <w:rFonts w:asciiTheme="minorHAnsi" w:eastAsiaTheme="minorEastAsia" w:hAnsiTheme="minorHAnsi" w:cstheme="minorBidi"/>
-              <w:noProof/>
-              <w:sz w:val="22"/>
-              <w:szCs w:val="22"/>
-            </w:rPr>
-          </w:pPr>
-          <w:hyperlink w:anchor="_Toc403146177" w:history="1">
-            <w:r>
-              <w:rPr>
-                <w:rStyle w:val="Lienhypertexte"/>
-                <w:noProof/>
-              </w:rPr>
-              <w:t>1.2.3.</w:t>
-            </w:r>
-            <w:r>
-              <w:rPr>
-                <w:rFonts w:asciiTheme="minorHAnsi" w:eastAsiaTheme="minorEastAsia" w:hAnsiTheme="minorHAnsi" w:cstheme="minorBidi"/>
-                <w:noProof/>
-                <w:sz w:val="22"/>
-                <w:szCs w:val="22"/>
-              </w:rPr>
-              <w:tab/>
-            </w:r>
-            <w:r>
-              <w:rPr>
-                <w:rStyle w:val="Lienhypertexte"/>
-                <w:noProof/>
-              </w:rPr>
-              <w:t>AutoMapper :</w:t>
-            </w:r>
-            <w:r>
-              <w:rPr>
-                <w:noProof/>
-                <w:webHidden/>
-              </w:rPr>
-              <w:tab/>
-            </w:r>
-            <w:r>
-              <w:rPr>
-                <w:noProof/>
-                <w:webHidden/>
-              </w:rPr>
-              <w:fldChar w:fldCharType="begin"/>
-            </w:r>
-            <w:r>
-              <w:rPr>
-                <w:noProof/>
-                <w:webHidden/>
-              </w:rPr>
-              <w:instrText xml:space="preserve"> PAGEREF _Toc403146177 \h </w:instrText>
+              <w:instrText xml:space="preserve"> PAGEREF _Toc403678835 \h </w:instrText>
             </w:r>
             <w:r>
               <w:rPr>
@@ -2385,7 +2396,7 @@
           <w:rFonts w:ascii="Arial" w:hAnsi="Arial" w:cs="Arial"/>
         </w:rPr>
       </w:pPr>
-      <w:bookmarkStart w:id="1" w:name="_Toc403146172"/>
+      <w:bookmarkStart w:id="2" w:name="_Toc403678831"/>
       <w:r>
         <w:rPr>
           <w:rFonts w:ascii="Arial" w:hAnsi="Arial" w:cs="Arial"/>
@@ -2393,7 +2404,7 @@
         <w:lastRenderedPageBreak/>
         <w:t>Architecture</w:t>
       </w:r>
-      <w:bookmarkEnd w:id="1"/>
+      <w:bookmarkEnd w:id="2"/>
     </w:p>
     <w:p>
       <w:pPr>
@@ -2402,7 +2413,163 @@
           <w:rFonts w:ascii="Arial" w:hAnsi="Arial" w:cs="Arial"/>
         </w:rPr>
       </w:pPr>
-      <w:bookmarkStart w:id="2" w:name="_Toc403146173"/>
+      <w:bookmarkStart w:id="3" w:name="_Toc403678832"/>
+      <w:r>
+        <w:rPr>
+          <w:noProof/>
+        </w:rPr>
+        <mc:AlternateContent>
+          <mc:Choice Requires="wps">
+            <w:drawing>
+              <wp:anchor distT="45720" distB="45720" distL="114300" distR="114300" simplePos="0" relativeHeight="251660288" behindDoc="0" locked="0" layoutInCell="1" allowOverlap="1" wp14:anchorId="6DDE9F42" wp14:editId="56E881A6">
+                <wp:simplePos x="0" y="0"/>
+                <wp:positionH relativeFrom="column">
+                  <wp:posOffset>4120160</wp:posOffset>
+                </wp:positionH>
+                <wp:positionV relativeFrom="paragraph">
+                  <wp:posOffset>403964</wp:posOffset>
+                </wp:positionV>
+                <wp:extent cx="2360930" cy="1404620"/>
+                <wp:effectExtent l="0" t="0" r="22860" b="11430"/>
+                <wp:wrapSquare wrapText="bothSides"/>
+                <wp:docPr id="217" name="Zone de texte 2"/>
+                <wp:cNvGraphicFramePr>
+                  <a:graphicFrameLocks xmlns:a="http://schemas.openxmlformats.org/drawingml/2006/main"/>
+                </wp:cNvGraphicFramePr>
+                <a:graphic xmlns:a="http://schemas.openxmlformats.org/drawingml/2006/main">
+                  <a:graphicData uri="http://schemas.microsoft.com/office/word/2010/wordprocessingShape">
+                    <wps:wsp>
+                      <wps:cNvSpPr txBox="1">
+                        <a:spLocks noChangeArrowheads="1"/>
+                      </wps:cNvSpPr>
+                      <wps:spPr bwMode="auto">
+                        <a:xfrm>
+                          <a:off x="0" y="0"/>
+                          <a:ext cx="2360930" cy="1404620"/>
+                        </a:xfrm>
+                        <a:prstGeom prst="rect">
+                          <a:avLst/>
+                        </a:prstGeom>
+                        <a:solidFill>
+                          <a:srgbClr val="FFFFFF"/>
+                        </a:solidFill>
+                        <a:ln w="9525">
+                          <a:solidFill>
+                            <a:srgbClr val="000000"/>
+                          </a:solidFill>
+                          <a:miter lim="800000"/>
+                          <a:headEnd/>
+                          <a:tailEnd/>
+                        </a:ln>
+                      </wps:spPr>
+                      <wps:txbx>
+                        <w:txbxContent>
+                          <w:p>
+                            <w:r>
+                              <w:t xml:space="preserve">Une couche </w:t>
+                            </w:r>
+                            <w:r>
+                              <w:t>Applicative Layer qui contient notre WEB API.</w:t>
+                            </w:r>
+                          </w:p>
+                          <w:p>
+                            <w:r>
+                              <w:t>Cette dernière appelle notre couche métier (BLL).</w:t>
+                            </w:r>
+                          </w:p>
+                          <w:p>
+                            <w:r>
+                              <w:t>La couche BLL appelle notre couche d’accès aux données (DLL)</w:t>
+                            </w:r>
+                            <w:r>
+                              <w:t>.</w:t>
+                            </w:r>
+                          </w:p>
+                          <w:p>
+                            <w:r>
+                              <w:t>Notre couche DAL se connecte à notre serveur elasticsearch et y récupère les résultats de recherche</w:t>
+                            </w:r>
+                            <w:r>
+                              <w:t>.</w:t>
+                            </w:r>
+                          </w:p>
+                          <w:p/>
+                          <w:p>
+                            <w:r>
+                              <w:t>Notre serveur elasticsearch ne communique jamais avec la base SQL de façon bilatérale, la base SQL ne fait que lui envoyer des informations lorsque nous lançons une migration.</w:t>
+                            </w:r>
+                          </w:p>
+                          <w:p/>
+                        </w:txbxContent>
+                      </wps:txbx>
+                      <wps:bodyPr rot="0" vert="horz" wrap="square" lIns="91440" tIns="45720" rIns="91440" bIns="45720" anchor="t" anchorCtr="0">
+                        <a:spAutoFit/>
+                      </wps:bodyPr>
+                    </wps:wsp>
+                  </a:graphicData>
+                </a:graphic>
+                <wp14:sizeRelH relativeFrom="margin">
+                  <wp14:pctWidth>40000</wp14:pctWidth>
+                </wp14:sizeRelH>
+                <wp14:sizeRelV relativeFrom="margin">
+                  <wp14:pctHeight>20000</wp14:pctHeight>
+                </wp14:sizeRelV>
+              </wp:anchor>
+            </w:drawing>
+          </mc:Choice>
+          <mc:Fallback>
+            <w:pict>
+              <v:shapetype w14:anchorId="6DDE9F42" id="_x0000_t202" coordsize="21600,21600" o:spt="202" path="m,l,21600r21600,l21600,xe">
+                <v:stroke joinstyle="miter"/>
+                <v:path gradientshapeok="t" o:connecttype="rect"/>
+              </v:shapetype>
+              <v:shape id="Zone de texte 2" o:spid="_x0000_s1026" type="#_x0000_t202" style="position:absolute;left:0;text-align:left;margin-left:324.4pt;margin-top:31.8pt;width:185.9pt;height:110.6pt;z-index:251660288;visibility:visible;mso-wrap-style:square;mso-width-percent:400;mso-height-percent:200;mso-wrap-distance-left:9pt;mso-wrap-distance-top:3.6pt;mso-wrap-distance-right:9pt;mso-wrap-distance-bottom:3.6pt;mso-position-horizontal:absolute;mso-position-horizontal-relative:text;mso-position-vertical:absolute;mso-position-vertical-relative:text;mso-width-percent:400;mso-height-percent:200;mso-width-relative:margin;mso-height-relative:margin;v-text-anchor:top" o:gfxdata="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">
+                <v:textbox style="mso-fit-shape-to-text:t">
+                  <w:txbxContent>
+                    <w:p>
+                      <w:r>
+                        <w:t xml:space="preserve">Une couche </w:t>
+                      </w:r>
+                      <w:r>
+                        <w:t>Applicative Layer qui contient notre WEB API.</w:t>
+                      </w:r>
+                    </w:p>
+                    <w:p>
+                      <w:r>
+                        <w:t>Cette dernière appelle notre couche métier (BLL).</w:t>
+                      </w:r>
+                    </w:p>
+                    <w:p>
+                      <w:r>
+                        <w:t>La couche BLL appelle notre couche d’accès aux données (DLL)</w:t>
+                      </w:r>
+                      <w:r>
+                        <w:t>.</w:t>
+                      </w:r>
+                    </w:p>
+                    <w:p>
+                      <w:r>
+                        <w:t>Notre couche DAL se connecte à notre serveur elasticsearch et y récupère les résultats de recherche</w:t>
+                      </w:r>
+                      <w:r>
+                        <w:t>.</w:t>
+                      </w:r>
+                    </w:p>
+                    <w:p/>
+                    <w:p>
+                      <w:r>
+                        <w:t>Notre serveur elasticsearch ne communique jamais avec la base SQL de façon bilatérale, la base SQL ne fait que lui envoyer des informations lorsque nous lançons une migration.</w:t>
+                      </w:r>
+                    </w:p>
+                    <w:p/>
+                  </w:txbxContent>
+                </v:textbox>
+                <w10:wrap type="square"/>
+              </v:shape>
+            </w:pict>
+          </mc:Fallback>
+        </mc:AlternateContent>
+      </w:r>
       <w:r>
         <w:rPr>
           <w:rFonts w:ascii="Arial" w:hAnsi="Arial" w:cs="Arial"/>
@@ -2415,7 +2582,7 @@
         </w:rPr>
         <w:t> :</w:t>
       </w:r>
-      <w:bookmarkEnd w:id="2"/>
+      <w:bookmarkEnd w:id="3"/>
     </w:p>
     <w:p>
       <w:pPr>
@@ -2432,12 +2599,22 @@
           <w:noProof/>
         </w:rPr>
       </w:pPr>
-      <w:bookmarkStart w:id="3" w:name="_GoBack"/>
-      <w:r>
+      <w:r>
+        <w:rPr>
+          <w:noProof/>
+        </w:rPr>
         <w:drawing>
-          <wp:inline distT="0" distB="0" distL="0" distR="0" wp14:anchorId="7A6A7934" wp14:editId="11EA05C7">
-            <wp:extent cx="7376454" cy="4511225"/>
+          <wp:anchor distT="0" distB="0" distL="114300" distR="114300" simplePos="0" relativeHeight="251658240" behindDoc="0" locked="0" layoutInCell="1" allowOverlap="1" wp14:anchorId="5AB4E69E" wp14:editId="4EE04222">
+            <wp:simplePos x="0" y="0"/>
+            <wp:positionH relativeFrom="column">
+              <wp:posOffset>-2159635</wp:posOffset>
+            </wp:positionH>
+            <wp:positionV relativeFrom="paragraph">
+              <wp:posOffset>1290955</wp:posOffset>
+            </wp:positionV>
+            <wp:extent cx="7376160" cy="4511040"/>
             <wp:effectExtent l="3810" t="0" r="0" b="0"/>
+            <wp:wrapSquare wrapText="bothSides"/>
             <wp:docPr id="3" name="Image 3"/>
             <wp:cNvGraphicFramePr>
               <a:graphicFrameLocks xmlns:a="http://schemas.openxmlformats.org/drawingml/2006/main" noChangeAspect="1"/>
@@ -2467,7 +2644,7 @@
                   <pic:spPr bwMode="auto">
                     <a:xfrm rot="5400000">
                       <a:off x="0" y="0"/>
-                      <a:ext cx="7414176" cy="4534295"/>
+                      <a:ext cx="7376160" cy="4511040"/>
                     </a:xfrm>
                     <a:prstGeom prst="rect">
                       <a:avLst/>
@@ -2480,10 +2657,9 @@
                 </pic:pic>
               </a:graphicData>
             </a:graphic>
-          </wp:inline>
+          </wp:anchor>
         </w:drawing>
       </w:r>
-      <w:bookmarkEnd w:id="3"/>
       <w:r>
         <w:rPr>
           <w:noProof/>
@@ -2498,7 +2674,7 @@
           <w:rFonts w:ascii="Arial" w:hAnsi="Arial" w:cs="Arial"/>
         </w:rPr>
       </w:pPr>
-      <w:bookmarkStart w:id="4" w:name="_Toc403146174"/>
+      <w:bookmarkStart w:id="4" w:name="_Toc403678833"/>
       <w:r>
         <w:rPr>
           <w:rFonts w:ascii="Arial" w:hAnsi="Arial" w:cs="Arial"/>
@@ -2512,7 +2688,7 @@
       <w:pPr>
         <w:pStyle w:val="Titre3"/>
       </w:pPr>
-      <w:bookmarkStart w:id="5" w:name="_Toc403146175"/>
+      <w:bookmarkStart w:id="5" w:name="_Toc403678834"/>
       <w:r>
         <w:t>Elasticsearch :</w:t>
       </w:r>
@@ -2543,7 +2719,19 @@
         <w:t>’</w:t>
       </w:r>
       <w:r>
-        <w:t>utiliser ElasticSearch pour la vitesse de recherche qu</w:t>
+        <w:t xml:space="preserve">utiliser </w:t>
+      </w:r>
+      <w:r>
+        <w:t>e</w:t>
+      </w:r>
+      <w:r>
+        <w:t>lastic</w:t>
+      </w:r>
+      <w:r>
+        <w:t>s</w:t>
+      </w:r>
+      <w:r>
+        <w:t>earch pour la vitesse de recherche qu</w:t>
       </w:r>
       <w:r>
         <w:rPr>
@@ -2579,7 +2767,10 @@
         <w:t xml:space="preserve"> </w:t>
       </w:r>
       <w:r>
-        <w:t>Elasticsearch a aussi l</w:t>
+        <w:t>Elasticsearch</w:t>
+      </w:r>
+      <w:r>
+        <w:t xml:space="preserve"> a aussi l</w:t>
       </w:r>
       <w:r>
         <w:rPr>
@@ -2618,7 +2809,16 @@
         <w:t xml:space="preserve"> </w:t>
       </w:r>
       <w:r>
-        <w:t>Elasticsearch.Net. Elasticsearch est de plus en plus utilis</w:t>
+        <w:t>E</w:t>
+      </w:r>
+      <w:r>
+        <w:t xml:space="preserve">lasticsearch.Net. </w:t>
+      </w:r>
+      <w:r>
+        <w:t>E</w:t>
+      </w:r>
+      <w:r>
+        <w:t>lasticsearch est de plus en plus utilis</w:t>
       </w:r>
       <w:r>
         <w:rPr>
@@ -2744,7 +2944,10 @@
     </w:p>
     <w:p>
       <w:r>
-        <w:t xml:space="preserve">Afin d’installer Elasticsearch il faut au préalable avoir la version 6 de JAVA. Afin de vérifier si cette dernière est bien </w:t>
+        <w:t>Afin d’installer e</w:t>
+      </w:r>
+      <w:r>
+        <w:t xml:space="preserve">lasticsearch il faut au préalable avoir la version 6 de JAVA. Afin de vérifier si cette dernière est bien </w:t>
       </w:r>
       <w:r>
         <w:t>installée</w:t>
@@ -2807,7 +3010,10 @@
     <w:p/>
     <w:p>
       <w:r>
-        <w:t>Ensuite il faut télécharger Elasticsearch à l’adresse suivante :</w:t>
+        <w:t>Ensuite il faut télécharger e</w:t>
+      </w:r>
+      <w:r>
+        <w:t>lasticsearch à l’adresse suivante :</w:t>
       </w:r>
     </w:p>
     <w:p>
@@ -3010,22 +3216,14 @@
         </w:rPr>
       </w:pPr>
     </w:p>
-    <w:p>
-      <w:pPr>
-        <w:pStyle w:val="Titre4"/>
-      </w:pPr>
-      <w:r>
-        <w:lastRenderedPageBreak/>
-        <w:t>Exemple :</w:t>
-      </w:r>
-    </w:p>
     <w:p/>
     <w:p>
       <w:pPr>
         <w:pStyle w:val="Titre3"/>
       </w:pPr>
-      <w:bookmarkStart w:id="6" w:name="_Toc403146176"/>
-      <w:r>
+      <w:bookmarkStart w:id="6" w:name="_Toc403678835"/>
+      <w:r>
+        <w:lastRenderedPageBreak/>
         <w:t>NEST :</w:t>
       </w:r>
       <w:bookmarkEnd w:id="6"/>
@@ -3054,7 +3252,19 @@
         <w:rPr>
           <w:rFonts w:cs="ArialMT"/>
         </w:rPr>
-        <w:t>Nous avons choisis d’utiliser NEST car c’est le package haut niveau pour utiliser Elasticsearch avec le framework .NET. NEST jouis d’une documentation fournie et est utilisée par un grand nombre de développeurs.</w:t>
+        <w:t xml:space="preserve">Nous avons choisis d’utiliser NEST car c’est le package haut niveau pour utiliser </w:t>
+      </w:r>
+      <w:r>
+        <w:rPr>
+          <w:rFonts w:cs="ArialMT"/>
+        </w:rPr>
+        <w:t>e</w:t>
+      </w:r>
+      <w:r>
+        <w:rPr>
+          <w:rFonts w:cs="ArialMT"/>
+        </w:rPr>
+        <w:t>lasticsearch avec le framework .NET. NEST jouis d’une documentation fournie et est utilisée par un grand nombre de développeurs.</w:t>
       </w:r>
     </w:p>
     <w:p>
@@ -3222,48 +3432,6 @@
           </wp:inline>
         </w:drawing>
       </w:r>
-    </w:p>
-    <w:p/>
-    <w:p>
-      <w:pPr>
-        <w:pStyle w:val="Titre3"/>
-      </w:pPr>
-      <w:bookmarkStart w:id="7" w:name="_Toc403146177"/>
-      <w:r>
-        <w:t>AutoMapper :</w:t>
-      </w:r>
-      <w:bookmarkEnd w:id="7"/>
-    </w:p>
-    <w:p>
-      <w:pPr>
-        <w:pStyle w:val="Titre4"/>
-      </w:pPr>
-      <w:r>
-        <w:t>Avantage :</w:t>
-      </w:r>
-    </w:p>
-    <w:p>
-      <w:pPr>
-        <w:pStyle w:val="Titre4"/>
-      </w:pPr>
-      <w:r>
-        <w:t>Mise en place :</w:t>
-      </w:r>
-    </w:p>
-    <w:p>
-      <w:pPr>
-        <w:pStyle w:val="Titre4"/>
-      </w:pPr>
-      <w:r>
-        <w:t>Exemple :</w:t>
-      </w:r>
-    </w:p>
-    <w:p>
-      <w:pPr>
-        <w:rPr>
-          <w:noProof/>
-        </w:rPr>
-      </w:pPr>
     </w:p>
     <w:sectPr>
       <w:headerReference w:type="default" r:id="rId18"/>
@@ -3414,7 +3582,7 @@
               <w:rFonts w:cs="Arial"/>
               <w:noProof/>
             </w:rPr>
-            <w:t>5</w:t>
+            <w:t>6</w:t>
           </w:r>
           <w:r>
             <w:rPr>
@@ -3715,23 +3883,37 @@
               <w:szCs w:val="20"/>
             </w:rPr>
           </w:pPr>
-          <w:fldSimple w:instr=" DOCPROPERTY &quot;Title&quot; \* MERGEFORMAT ">
-            <w:r>
-              <w:rPr>
-                <w:bCs/>
-                <w:sz w:val="20"/>
-                <w:szCs w:val="20"/>
-              </w:rPr>
-              <w:t xml:space="preserve">Dossier </w:t>
-            </w:r>
-            <w:r>
-              <w:rPr>
-                <w:sz w:val="20"/>
-                <w:szCs w:val="20"/>
-              </w:rPr>
-              <w:t xml:space="preserve">de Spécification Fonctionnelle du module </w:t>
-            </w:r>
-          </w:fldSimple>
+          <w:r>
+            <w:fldChar w:fldCharType="begin"/>
+          </w:r>
+          <w:r>
+            <w:instrText xml:space="preserve"> DOCPROPERTY "Title" \* MERGEFORMAT </w:instrText>
+          </w:r>
+          <w:r>
+            <w:fldChar w:fldCharType="separate"/>
+          </w:r>
+          <w:r>
+            <w:rPr>
+              <w:bCs/>
+              <w:sz w:val="20"/>
+              <w:szCs w:val="20"/>
+            </w:rPr>
+            <w:t>Document d'Architecture</w:t>
+          </w:r>
+          <w:r>
+            <w:rPr>
+              <w:sz w:val="20"/>
+              <w:szCs w:val="20"/>
+            </w:rPr>
+            <w:t xml:space="preserve"> du module </w:t>
+          </w:r>
+          <w:r>
+            <w:rPr>
+              <w:sz w:val="20"/>
+              <w:szCs w:val="20"/>
+            </w:rPr>
+            <w:fldChar w:fldCharType="end"/>
+          </w:r>
           <w:r>
             <w:rPr>
               <w:sz w:val="20"/>
@@ -3751,7 +3933,10 @@
             </w:rPr>
           </w:pPr>
           <w:r>
-            <w:t>0.1</w:t>
+            <w:t>1</w:t>
+          </w:r>
+          <w:r>
+            <w:t>.1</w:t>
           </w:r>
         </w:p>
         <w:p>
@@ -3764,15 +3949,29 @@
               <w:szCs w:val="20"/>
             </w:rPr>
           </w:pPr>
-          <w:fldSimple w:instr=" DOCPROPERTY  Client  \* MERGEFORMAT ">
-            <w:r>
-              <w:rPr>
-                <w:sz w:val="20"/>
-                <w:szCs w:val="20"/>
-              </w:rPr>
-              <w:t>CCS</w:t>
-            </w:r>
-          </w:fldSimple>
+          <w:r>
+            <w:fldChar w:fldCharType="begin"/>
+          </w:r>
+          <w:r>
+            <w:instrText xml:space="preserve"> DOCPROPERTY  Client  \* MERGEFORMAT </w:instrText>
+          </w:r>
+          <w:r>
+            <w:fldChar w:fldCharType="separate"/>
+          </w:r>
+          <w:r>
+            <w:rPr>
+              <w:sz w:val="20"/>
+              <w:szCs w:val="20"/>
+            </w:rPr>
+            <w:t>CCS</w:t>
+          </w:r>
+          <w:r>
+            <w:rPr>
+              <w:sz w:val="20"/>
+              <w:szCs w:val="20"/>
+            </w:rPr>
+            <w:fldChar w:fldCharType="end"/>
+          </w:r>
         </w:p>
       </w:tc>
     </w:tr>
@@ -3823,23 +4022,37 @@
               <w:szCs w:val="20"/>
             </w:rPr>
           </w:pPr>
-          <w:fldSimple w:instr=" DOCPROPERTY &quot;Title&quot; \* MERGEFORMAT ">
-            <w:r>
-              <w:rPr>
-                <w:bCs/>
-                <w:sz w:val="20"/>
-                <w:szCs w:val="20"/>
-              </w:rPr>
-              <w:t>Document d'Architecture</w:t>
-            </w:r>
-            <w:r>
-              <w:rPr>
-                <w:sz w:val="20"/>
-                <w:szCs w:val="20"/>
-              </w:rPr>
-              <w:t xml:space="preserve"> du module </w:t>
-            </w:r>
-          </w:fldSimple>
+          <w:r>
+            <w:fldChar w:fldCharType="begin"/>
+          </w:r>
+          <w:r>
+            <w:instrText xml:space="preserve"> DOCPROPERTY "Title" \* MERGEFORMAT </w:instrText>
+          </w:r>
+          <w:r>
+            <w:fldChar w:fldCharType="separate"/>
+          </w:r>
+          <w:r>
+            <w:rPr>
+              <w:bCs/>
+              <w:sz w:val="20"/>
+              <w:szCs w:val="20"/>
+            </w:rPr>
+            <w:t>Document d'Architecture</w:t>
+          </w:r>
+          <w:r>
+            <w:rPr>
+              <w:sz w:val="20"/>
+              <w:szCs w:val="20"/>
+            </w:rPr>
+            <w:t xml:space="preserve"> du module </w:t>
+          </w:r>
+          <w:r>
+            <w:rPr>
+              <w:sz w:val="20"/>
+              <w:szCs w:val="20"/>
+            </w:rPr>
+            <w:fldChar w:fldCharType="end"/>
+          </w:r>
           <w:r>
             <w:rPr>
               <w:sz w:val="20"/>
@@ -3859,7 +4072,7 @@
             </w:rPr>
           </w:pPr>
           <w:r>
-            <w:t>0.1</w:t>
+            <w:t>1.1</w:t>
           </w:r>
         </w:p>
         <w:p>
@@ -3872,15 +4085,29 @@
               <w:szCs w:val="20"/>
             </w:rPr>
           </w:pPr>
-          <w:fldSimple w:instr=" DOCPROPERTY  Client  \* MERGEFORMAT ">
-            <w:r>
-              <w:rPr>
-                <w:sz w:val="20"/>
-                <w:szCs w:val="20"/>
-              </w:rPr>
-              <w:t>CCS</w:t>
-            </w:r>
-          </w:fldSimple>
+          <w:r>
+            <w:fldChar w:fldCharType="begin"/>
+          </w:r>
+          <w:r>
+            <w:instrText xml:space="preserve"> DOCPROPERTY  Client  \* MERGEFORMAT </w:instrText>
+          </w:r>
+          <w:r>
+            <w:fldChar w:fldCharType="separate"/>
+          </w:r>
+          <w:r>
+            <w:rPr>
+              <w:sz w:val="20"/>
+              <w:szCs w:val="20"/>
+            </w:rPr>
+            <w:t>CCS</w:t>
+          </w:r>
+          <w:r>
+            <w:rPr>
+              <w:sz w:val="20"/>
+              <w:szCs w:val="20"/>
+            </w:rPr>
+            <w:fldChar w:fldCharType="end"/>
+          </w:r>
         </w:p>
       </w:tc>
     </w:tr>
@@ -10639,7 +10866,6 @@
   <w:style w:type="character" w:default="1" w:styleId="Policepardfaut">
     <w:name w:val="Default Paragraph Font"/>
     <w:uiPriority w:val="1"/>
-    <w:semiHidden/>
     <w:unhideWhenUsed/>
   </w:style>
   <w:style w:type="table" w:default="1" w:styleId="TableauNormal">
@@ -12147,25 +12373,6 @@
 </file>
 
 <file path=customXml/item1.xml><?xml version="1.0" encoding="utf-8"?>
-<LongProperties xmlns="http://schemas.microsoft.com/office/2006/metadata/longProperties"/>
-</file>
-
-<file path=customXml/item2.xml><?xml version="1.0" encoding="utf-8"?>
-<p:properties xmlns:p="http://schemas.microsoft.com/office/2006/metadata/properties" xmlns:xsi="http://www.w3.org/2001/XMLSchema-instance">
-  <documentManagement/>
-</p:properties>
-</file>
-
-<file path=customXml/item3.xml><?xml version="1.0" encoding="utf-8"?>
-<?mso-contentType ?>
-<FormTemplates xmlns="http://schemas.microsoft.com/sharepoint/v3/contenttype/forms">
-  <Display>DocumentLibraryForm</Display>
-  <Edit>DocumentLibraryForm</Edit>
-  <New>DocumentLibraryForm</New>
-</FormTemplates>
-</file>
-
-<file path=customXml/item4.xml><?xml version="1.0" encoding="utf-8"?>
 <ct:contentTypeSchema xmlns:ct="http://schemas.microsoft.com/office/2006/metadata/contentType" xmlns:ma="http://schemas.microsoft.com/office/2006/metadata/properties/metaAttributes" ct:_="" ma:_="" ma:contentTypeName="Document" ma:contentTypeID="0x010100D0C4B67B42FBC3449A556F833052E959" ma:contentTypeVersion="0" ma:contentTypeDescription="Crée un document." ma:contentTypeScope="" ma:versionID="55013ecaa28b8035773fa490d04768d4">
   <xsd:schema xmlns:xsd="http://www.w3.org/2001/XMLSchema" xmlns:xs="http://www.w3.org/2001/XMLSchema" xmlns:p="http://schemas.microsoft.com/office/2006/metadata/properties" targetNamespace="http://schemas.microsoft.com/office/2006/metadata/properties" ma:root="true" ma:fieldsID="efe331b061e72866024fe28ebad680d1">
     <xsd:element name="properties">
@@ -12279,35 +12486,30 @@
 </ct:contentTypeSchema>
 </file>
 
+<file path=customXml/item2.xml><?xml version="1.0" encoding="utf-8"?>
+<?mso-contentType ?>
+<FormTemplates xmlns="http://schemas.microsoft.com/sharepoint/v3/contenttype/forms">
+  <Display>DocumentLibraryForm</Display>
+  <Edit>DocumentLibraryForm</Edit>
+  <New>DocumentLibraryForm</New>
+</FormTemplates>
+</file>
+
+<file path=customXml/item3.xml><?xml version="1.0" encoding="utf-8"?>
+<p:properties xmlns:p="http://schemas.microsoft.com/office/2006/metadata/properties" xmlns:xsi="http://www.w3.org/2001/XMLSchema-instance">
+  <documentManagement/>
+</p:properties>
+</file>
+
+<file path=customXml/item4.xml><?xml version="1.0" encoding="utf-8"?>
+<LongProperties xmlns="http://schemas.microsoft.com/office/2006/metadata/longProperties"/>
+</file>
+
 <file path=customXml/item5.xml><?xml version="1.0" encoding="utf-8"?>
 <b:Sources xmlns:b="http://schemas.openxmlformats.org/officeDocument/2006/bibliography" xmlns="http://schemas.openxmlformats.org/officeDocument/2006/bibliography" SelectedStyle="\APASixthEditionOfficeOnline.xsl" StyleName="APA" Version="6"/>
 </file>
 
 <file path=customXml/itemProps1.xml><?xml version="1.0" encoding="utf-8"?>
-<ds:datastoreItem xmlns:ds="http://schemas.openxmlformats.org/officeDocument/2006/customXml" ds:itemID="{D9E6FC6F-DAE3-4625-9DB8-E74BABBBBA9F}">
-  <ds:schemaRefs>
-    <ds:schemaRef ds:uri="http://schemas.microsoft.com/office/2006/metadata/longProperties"/>
-  </ds:schemaRefs>
-</ds:datastoreItem>
-</file>
-
-<file path=customXml/itemProps2.xml><?xml version="1.0" encoding="utf-8"?>
-<ds:datastoreItem xmlns:ds="http://schemas.openxmlformats.org/officeDocument/2006/customXml" ds:itemID="{7C5B1D6F-F7D5-488F-8933-9F0A957E0F33}">
-  <ds:schemaRefs>
-    <ds:schemaRef ds:uri="http://schemas.microsoft.com/office/2006/metadata/properties"/>
-  </ds:schemaRefs>
-</ds:datastoreItem>
-</file>
-
-<file path=customXml/itemProps3.xml><?xml version="1.0" encoding="utf-8"?>
-<ds:datastoreItem xmlns:ds="http://schemas.openxmlformats.org/officeDocument/2006/customXml" ds:itemID="{9D913CFE-D6E9-4CF8-99C7-97E8AEB699ED}">
-  <ds:schemaRefs>
-    <ds:schemaRef ds:uri="http://schemas.microsoft.com/sharepoint/v3/contenttype/forms"/>
-  </ds:schemaRefs>
-</ds:datastoreItem>
-</file>
-
-<file path=customXml/itemProps4.xml><?xml version="1.0" encoding="utf-8"?>
 <ds:datastoreItem xmlns:ds="http://schemas.openxmlformats.org/officeDocument/2006/customXml" ds:itemID="{9F532FB6-7071-49F1-AA65-0B3D3A264378}">
   <ds:schemaRefs>
     <ds:schemaRef ds:uri="http://schemas.microsoft.com/office/2006/metadata/contentType"/>
@@ -12323,8 +12525,32 @@
 </ds:datastoreItem>
 </file>
 
+<file path=customXml/itemProps2.xml><?xml version="1.0" encoding="utf-8"?>
+<ds:datastoreItem xmlns:ds="http://schemas.openxmlformats.org/officeDocument/2006/customXml" ds:itemID="{9D913CFE-D6E9-4CF8-99C7-97E8AEB699ED}">
+  <ds:schemaRefs>
+    <ds:schemaRef ds:uri="http://schemas.microsoft.com/sharepoint/v3/contenttype/forms"/>
+  </ds:schemaRefs>
+</ds:datastoreItem>
+</file>
+
+<file path=customXml/itemProps3.xml><?xml version="1.0" encoding="utf-8"?>
+<ds:datastoreItem xmlns:ds="http://schemas.openxmlformats.org/officeDocument/2006/customXml" ds:itemID="{7C5B1D6F-F7D5-488F-8933-9F0A957E0F33}">
+  <ds:schemaRefs>
+    <ds:schemaRef ds:uri="http://schemas.microsoft.com/office/2006/metadata/properties"/>
+  </ds:schemaRefs>
+</ds:datastoreItem>
+</file>
+
+<file path=customXml/itemProps4.xml><?xml version="1.0" encoding="utf-8"?>
+<ds:datastoreItem xmlns:ds="http://schemas.openxmlformats.org/officeDocument/2006/customXml" ds:itemID="{D9E6FC6F-DAE3-4625-9DB8-E74BABBBBA9F}">
+  <ds:schemaRefs>
+    <ds:schemaRef ds:uri="http://schemas.microsoft.com/office/2006/metadata/longProperties"/>
+  </ds:schemaRefs>
+</ds:datastoreItem>
+</file>
+
 <file path=customXml/itemProps5.xml><?xml version="1.0" encoding="utf-8"?>
-<ds:datastoreItem xmlns:ds="http://schemas.openxmlformats.org/officeDocument/2006/customXml" ds:itemID="{064D07F5-088B-4FBC-BE27-24860488EBC7}">
+<ds:datastoreItem xmlns:ds="http://schemas.openxmlformats.org/officeDocument/2006/customXml" ds:itemID="{9DE76E60-9EB6-409F-BEEF-EEB3D9843A03}">
   <ds:schemaRefs>
     <ds:schemaRef ds:uri="http://schemas.openxmlformats.org/officeDocument/2006/bibliography"/>
   </ds:schemaRefs>

</xml_diff>